<commit_message>
Updated "How To Use section"
Signed-off-by: mitchetm <mitchetm@dukes.jmu.edu>
</commit_message>
<xml_diff>
--- a/474 Rationale Writeup.docx
+++ b/474 Rationale Writeup.docx
@@ -265,11 +265,40 @@
           <w:rPr>
             <w:rStyle w:val="Hyperlink"/>
           </w:rPr>
-          <w:t>https://github.com/maxswagger/474SQLProgram/releases/tag/1.0.0</w:t>
+          <w:t>https://github.com/maxswagg</w:t>
+        </w:r>
+        <w:bookmarkStart w:id="0" w:name="_GoBack"/>
+        <w:bookmarkEnd w:id="0"/>
+        <w:r>
+          <w:rPr>
+            <w:rStyle w:val="Hyperlink"/>
+          </w:rPr>
+          <w:t>e</w:t>
+        </w:r>
+        <w:r>
+          <w:rPr>
+            <w:rStyle w:val="Hyperlink"/>
+          </w:rPr>
+          <w:t>r/474SQLProgram/r</w:t>
+        </w:r>
+        <w:r>
+          <w:rPr>
+            <w:rStyle w:val="Hyperlink"/>
+          </w:rPr>
+          <w:t>e</w:t>
+        </w:r>
+        <w:r>
+          <w:rPr>
+            <w:rStyle w:val="Hyperlink"/>
+          </w:rPr>
+          <w:t>leases</w:t>
         </w:r>
       </w:hyperlink>
       <w:r>
-        <w:t xml:space="preserve"> if you choose to go around setting up the provided source code.</w:t>
+        <w:t xml:space="preserve"> if</w:t>
+      </w:r>
+      <w:r>
+        <w:t xml:space="preserve"> you choose to go around setting up the provided source code.</w:t>
       </w:r>
       <w:r>
         <w:t xml:space="preserve"> The Source code </w:t>
@@ -427,6 +456,9 @@
     <w:p>
       <w:pPr>
         <w:spacing w:line="480" w:lineRule="auto"/>
+        <w:rPr>
+          <w:b/>
+        </w:rPr>
       </w:pPr>
       <w:r>
         <w:t>If you choose to not use the skin</w:t>
@@ -436,6 +468,15 @@
       </w:r>
       <w:r>
         <w:t xml:space="preserve"> you can remove the try/catch block in Main.java that begins on line 18 and ends on line 20.</w:t>
+      </w:r>
+      <w:r>
+        <w:t xml:space="preserve"> </w:t>
+      </w:r>
+      <w:r>
+        <w:rPr>
+          <w:b/>
+        </w:rPr>
+        <w:t>Server/Connection settings can be changed through the Settings button in the program, or line 27 in Main.java (Line 24 or 25 if you deleted the previously mentioned try/catch block).</w:t>
       </w:r>
     </w:p>
     <w:p>
@@ -451,8 +492,6 @@
           <w:shd w:val="clear" w:color="auto" w:fill="FFFFFF"/>
         </w:rPr>
       </w:pPr>
-      <w:bookmarkStart w:id="0" w:name="_GoBack"/>
-      <w:bookmarkEnd w:id="0"/>
       <w:r>
         <w:rPr>
           <w:rFonts w:ascii="Times New Roman" w:hAnsi="Times New Roman" w:cs="Times New Roman"/>
@@ -462,7 +501,31 @@
           <w:szCs w:val="24"/>
           <w:shd w:val="clear" w:color="auto" w:fill="FFFFFF"/>
         </w:rPr>
-        <w:t>How To Use</w:t>
+        <w:t xml:space="preserve">How </w:t>
+      </w:r>
+      <w:proofErr w:type="gramStart"/>
+      <w:r>
+        <w:rPr>
+          <w:rFonts w:ascii="Times New Roman" w:hAnsi="Times New Roman" w:cs="Times New Roman"/>
+          <w:b/>
+          <w:color w:val="24292E"/>
+          <w:sz w:val="24"/>
+          <w:szCs w:val="24"/>
+          <w:shd w:val="clear" w:color="auto" w:fill="FFFFFF"/>
+        </w:rPr>
+        <w:t>To</w:t>
+      </w:r>
+      <w:proofErr w:type="gramEnd"/>
+      <w:r>
+        <w:rPr>
+          <w:rFonts w:ascii="Times New Roman" w:hAnsi="Times New Roman" w:cs="Times New Roman"/>
+          <w:b/>
+          <w:color w:val="24292E"/>
+          <w:sz w:val="24"/>
+          <w:szCs w:val="24"/>
+          <w:shd w:val="clear" w:color="auto" w:fill="FFFFFF"/>
+        </w:rPr>
+        <w:t xml:space="preserve"> Use</w:t>
       </w:r>
     </w:p>
     <w:p>
@@ -485,7 +548,18 @@
           <w:shd w:val="clear" w:color="auto" w:fill="FFFFFF"/>
         </w:rPr>
         <w:tab/>
-        <w:t xml:space="preserve">Upon launching the program, the user is presented with a windowed interface that allows them to enter in a query into a search bar. The search can either be executed by hitting the search button or by tapping “enter” on your keyboard. Additionally, you can </w:t>
+        <w:t xml:space="preserve">Upon launching the program, the user is presented with a windowed interface that allows them to enter in a query into a search bar. The search can either be executed by hitting the search button or by tapping “enter” </w:t>
+      </w:r>
+      <w:r>
+        <w:rPr>
+          <w:rFonts w:ascii="Times New Roman" w:hAnsi="Times New Roman" w:cs="Times New Roman"/>
+          <w:color w:val="24292E"/>
+          <w:sz w:val="24"/>
+          <w:szCs w:val="24"/>
+          <w:shd w:val="clear" w:color="auto" w:fill="FFFFFF"/>
+        </w:rPr>
+        <w:lastRenderedPageBreak/>
+        <w:t xml:space="preserve">on your keyboard. Additionally, you can </w:t>
       </w:r>
       <w:r>
         <w:rPr>
@@ -515,7 +589,6 @@
           <w:szCs w:val="24"/>
           <w:shd w:val="clear" w:color="auto" w:fill="FFFFFF"/>
         </w:rPr>
-        <w:lastRenderedPageBreak/>
         <w:tab/>
         <w:t xml:space="preserve">After searching for your query, a list of results is posted for you to select from. Selecting a search result from the list will bring up another window with information pertaining to that selected results containing information ranging from fellow cast members to episodes from a television series. From this point in the program you can either go down a “rabbit hole” of internal searching, being able to infinitely click on some of the displayed information within that pane to go to another pane with new information displayed about what you had selected, or you can click the back button from anywhere within a search progress to return to the prior pane. </w:t>
       </w:r>
@@ -1084,6 +1157,18 @@
       <w:contextualSpacing/>
     </w:pPr>
   </w:style>
+  <w:style w:type="character" w:styleId="FollowedHyperlink">
+    <w:name w:val="FollowedHyperlink"/>
+    <w:basedOn w:val="DefaultParagraphFont"/>
+    <w:uiPriority w:val="99"/>
+    <w:semiHidden/>
+    <w:unhideWhenUsed/>
+    <w:rsid w:val="00A263FC"/>
+    <w:rPr>
+      <w:color w:val="954F72" w:themeColor="followedHyperlink"/>
+      <w:u w:val="single"/>
+    </w:rPr>
+  </w:style>
 </w:styles>
 </file>
 

</xml_diff>